<commit_message>
reproducibility sweep and DOI
</commit_message>
<xml_diff>
--- a/vignettes/drafts/formated_drafts/19-02-06-paper.docx
+++ b/vignettes/drafts/formated_drafts/19-02-06-paper.docx
@@ -117,11 +117,9 @@
       <w:r>
         <w:t xml:space="preserve"> 2</w:t>
       </w:r>
-      <w:ins w:id="0" w:author="Samuel Abbott" w:date="2019-02-06T16:08:00Z">
-        <w:r>
-          <w:t>50</w:t>
-        </w:r>
-      </w:ins>
+      <w:r>
+        <w:t>50</w:t>
+      </w:r>
       <w:r>
         <w:t xml:space="preserve"> </w:t>
       </w:r>
@@ -140,18 +138,9 @@
       <w:r>
         <w:t>29</w:t>
       </w:r>
-      <w:ins w:id="1" w:author="Samuel Abbott" w:date="2019-02-06T16:24:00Z">
-        <w:r>
-          <w:t>90</w:t>
-        </w:r>
-      </w:ins>
-      <w:bookmarkStart w:id="2" w:name="_GoBack"/>
-      <w:bookmarkEnd w:id="2"/>
-      <w:del w:id="3" w:author="Samuel Abbott" w:date="2019-02-06T16:24:00Z">
-        <w:r>
-          <w:delText>86</w:delText>
-        </w:r>
-      </w:del>
+      <w:r>
+        <w:t>90</w:t>
+      </w:r>
       <w:r>
         <w:t xml:space="preserve"> </w:t>
       </w:r>
@@ -163,8 +152,8 @@
       <w:pPr>
         <w:pStyle w:val="Heading5"/>
       </w:pPr>
-      <w:bookmarkStart w:id="4" w:name="pagebreak"/>
-      <w:bookmarkEnd w:id="4"/>
+      <w:bookmarkStart w:id="0" w:name="pagebreak"/>
+      <w:bookmarkEnd w:id="0"/>
       <w:r>
         <w:lastRenderedPageBreak/>
         <w:t>PAGEBREAK</w:t>
@@ -264,48 +253,33 @@
       <w:pPr>
         <w:pStyle w:val="BodyText"/>
       </w:pPr>
-      <w:ins w:id="5" w:author="Ellen Brooks-Pollock" w:date="2019-02-06T13:07:00Z">
-        <w:r>
-          <w:t>Withdrawing unive</w:t>
-        </w:r>
-        <w:r>
-          <w:t>rsal vaccination at school</w:t>
-        </w:r>
-      </w:ins>
-      <w:ins w:id="6" w:author="Samuel Abbott" w:date="2019-02-06T16:07:00Z">
-        <w:r>
-          <w:t>-</w:t>
-        </w:r>
-      </w:ins>
-      <w:ins w:id="7" w:author="Ellen Brooks-Pollock" w:date="2019-02-06T13:07:00Z">
-        <w:r>
-          <w:t>age</w:t>
-        </w:r>
-        <w:r>
-          <w:t xml:space="preserve"> and targeting BCG vaccination towards high-risk neonates</w:t>
-        </w:r>
-      </w:ins>
-      <w:ins w:id="8" w:author="Ellen Brooks-Pollock" w:date="2019-02-06T13:08:00Z">
-        <w:r>
-          <w:t xml:space="preserve"> </w:t>
-        </w:r>
-      </w:ins>
+      <w:r>
+        <w:t>Withdrawing unive</w:t>
+      </w:r>
+      <w:r>
+        <w:t>rsal vaccination at school</w:t>
+      </w:r>
+      <w:r>
+        <w:t>-</w:t>
+      </w:r>
+      <w:r>
+        <w:t>age</w:t>
+      </w:r>
+      <w:r>
+        <w:t xml:space="preserve"> and targeting BCG vaccination towards high-risk neonates </w:t>
+      </w:r>
       <w:r>
         <w:t xml:space="preserve">was associated with reduced incidence of TB in </w:t>
       </w:r>
-      <w:ins w:id="9" w:author="Ellen Brooks-Pollock" w:date="2019-02-06T13:08:00Z">
-        <w:r>
-          <w:t>England</w:t>
-        </w:r>
-      </w:ins>
+      <w:r>
+        <w:t>England</w:t>
+      </w:r>
       <w:r>
         <w:t xml:space="preserve">. This was largely driven by reductions in the non-UK born. There was a slight increase in </w:t>
       </w:r>
-      <w:ins w:id="10" w:author="Ellen Brooks-Pollock" w:date="2019-02-06T13:09:00Z">
-        <w:r>
-          <w:t xml:space="preserve">UK born school-age cases. </w:t>
-        </w:r>
-      </w:ins>
+      <w:r>
+        <w:t xml:space="preserve">UK born school-age cases. </w:t>
+      </w:r>
     </w:p>
     <w:p>
       <w:pPr>
@@ -347,11 +321,9 @@
       <w:r>
         <w:t xml:space="preserve">There is little existing literature on </w:t>
       </w:r>
-      <w:ins w:id="11" w:author="Ellen Brooks-Pollock" w:date="2019-02-06T13:09:00Z">
-        <w:r>
-          <w:t xml:space="preserve">the </w:t>
-        </w:r>
-      </w:ins>
+      <w:r>
+        <w:t xml:space="preserve">the </w:t>
+      </w:r>
       <w:r>
         <w:t>impact of withdrawing universal school-age BCG vaccination and introducing high-risk neonatal BCG vaccination on TB incidence rates in the populations directly affected by the vaccination programmes.</w:t>
       </w:r>
@@ -362,34 +334,25 @@
           <w:ilvl w:val="0"/>
           <w:numId w:val="28"/>
         </w:numPr>
-        <w:rPr>
-          <w:ins w:id="12" w:author="Ellen Brooks-Pollock" w:date="2019-02-06T13:12:00Z"/>
-        </w:rPr>
       </w:pPr>
       <w:r>
         <w:t xml:space="preserve">There was strong evidence that the change in policy was associated with a decrease in TB incidence rates in </w:t>
       </w:r>
-      <w:ins w:id="13" w:author="Ellen Brooks-Pollock" w:date="2019-02-06T13:11:00Z">
-        <w:r>
-          <w:t xml:space="preserve">non-UK born </w:t>
-        </w:r>
-      </w:ins>
+      <w:r>
+        <w:t xml:space="preserve">non-UK born </w:t>
+      </w:r>
       <w:r>
         <w:t>neonates and school-age</w:t>
       </w:r>
-      <w:ins w:id="14" w:author="Ellen Brooks-Pollock" w:date="2019-02-06T13:11:00Z">
-        <w:r>
-          <w:t xml:space="preserve"> children</w:t>
-        </w:r>
-      </w:ins>
+      <w:r>
+        <w:t xml:space="preserve"> children</w:t>
+      </w:r>
       <w:r>
         <w:t xml:space="preserve">. In the UK born </w:t>
       </w:r>
-      <w:ins w:id="15" w:author="Ellen Brooks-Pollock" w:date="2019-02-06T13:11:00Z">
-        <w:r>
-          <w:t xml:space="preserve">individuals, </w:t>
-        </w:r>
-      </w:ins>
+      <w:r>
+        <w:t xml:space="preserve">individuals, </w:t>
+      </w:r>
       <w:r>
         <w:t xml:space="preserve">there was some evidence that the change in policy was associated with an increase in TB incidence rates in those relevant to the universal school-age scheme, with little evidence of a decrease in incidence rates in those relevant to the high-risk neonatal vaccination scheme. </w:t>
       </w:r>
@@ -421,8 +384,8 @@
       <w:pPr>
         <w:pStyle w:val="Heading5"/>
       </w:pPr>
-      <w:bookmarkStart w:id="16" w:name="pagebreak-1"/>
-      <w:bookmarkEnd w:id="16"/>
+      <w:bookmarkStart w:id="1" w:name="pagebreak-1"/>
+      <w:bookmarkEnd w:id="1"/>
       <w:r>
         <w:lastRenderedPageBreak/>
         <w:t>PAGEBREAK</w:t>
@@ -466,103 +429,78 @@
     <w:p>
       <w:pPr>
         <w:pStyle w:val="BodyText"/>
-        <w:rPr>
-          <w:ins w:id="17" w:author="Ellen Brooks-Pollock" w:date="2019-02-06T13:15:00Z"/>
-        </w:rPr>
-      </w:pPr>
-      <w:r>
-        <w:t xml:space="preserve">Globally, several countries with low TB incidence have moved from universal vaccination, either of those at school-age or neonates, to targeted vaccination of neonates considered at high-risk of </w:t>
+      </w:pPr>
+      <w:r>
+        <w:t xml:space="preserve">Globally, several countries with low TB incidence have moved from universal vaccination, either of those at school-age or neonates, to targeted vaccination of neonates considered at high-risk of TB.(8) In Sweden, which discontinued universal vaccination of neonates in favour of targeted vaccination of those at high risk, incidence rates in Swedish-born children increased slightly after the change in policy. (9) </w:t>
+      </w:r>
+      <w:r>
+        <w:t>I</w:t>
+      </w:r>
+      <w:r>
+        <w:t xml:space="preserve">n France, which also switched from universal vaccination of neonates to targeted vaccination of those at high-risk, </w:t>
+      </w:r>
+      <w:r>
+        <w:t xml:space="preserve">a study </w:t>
+      </w:r>
+      <w:r>
+        <w:t xml:space="preserve">found that targeted vaccination of neonates may have reduced coverage in those most at </w:t>
       </w:r>
       <w:proofErr w:type="gramStart"/>
       <w:r>
-        <w:t>TB.(</w:t>
+        <w:t>risk.(</w:t>
       </w:r>
       <w:proofErr w:type="gramEnd"/>
       <w:r>
-        <w:t xml:space="preserve">8) In Sweden, which discontinued universal vaccination of neonates in favour of targeted vaccination of those at high risk, incidence rates in Swedish-born children increased slightly after the change in policy. (9) </w:t>
-      </w:r>
-      <w:ins w:id="18" w:author="Ellen Brooks-Pollock" w:date="2019-02-06T13:14:00Z">
-        <w:r>
-          <w:t>I</w:t>
-        </w:r>
-      </w:ins>
-      <w:r>
-        <w:t xml:space="preserve">n France, which also switched from universal vaccination of neonates to targeted vaccination of those at high-risk, </w:t>
-      </w:r>
-      <w:ins w:id="19" w:author="Ellen Brooks-Pollock" w:date="2019-02-06T13:14:00Z">
-        <w:r>
-          <w:t xml:space="preserve">a study </w:t>
-        </w:r>
-      </w:ins>
-      <w:r>
-        <w:t xml:space="preserve">found that targeted vaccination of neonates may have reduced coverage in those most at </w:t>
+        <w:t xml:space="preserve">10) </w:t>
+      </w:r>
+    </w:p>
+    <w:p>
+      <w:pPr>
+        <w:pStyle w:val="BodyText"/>
+      </w:pPr>
+      <w:r>
+        <w:t>T</w:t>
+      </w:r>
+      <w:r>
+        <w:t xml:space="preserve">he number of </w:t>
+      </w:r>
+      <w:r>
+        <w:t xml:space="preserve">TB </w:t>
+      </w:r>
+      <w:r>
+        <w:t xml:space="preserve">notifications </w:t>
+      </w:r>
+      <w:r>
+        <w:t>in England</w:t>
+      </w:r>
+      <w:r>
+        <w:t xml:space="preserve"> increased from 6929 in 2004 to 8280 in 2011 but ha</w:t>
+      </w:r>
+      <w:r>
+        <w:t>s</w:t>
+      </w:r>
+      <w:r>
+        <w:t xml:space="preserve"> since declined to 5137 in 2017.(1) A recent study found that this reduction may be linked to improved TB interventions.(11) Directly linking trends in TB incidence to transmission is complex because after an initial infection an individual may either develop active disease, or enter a latent stage which then may later develop into active disease. Incidence in children is a proxy of TB transmission, because any active TB disease in this population is attributable to recent transmission. Using this approach it is thought that TB transmission has been falling in England for the last 5 years, a notion supported by strain </w:t>
       </w:r>
       <w:proofErr w:type="gramStart"/>
       <w:r>
-        <w:t>risk.(</w:t>
+        <w:t>typing.(</w:t>
       </w:r>
       <w:proofErr w:type="gramEnd"/>
       <w:r>
-        <w:t xml:space="preserve">10) </w:t>
+        <w:t>1) However, this does not take into account the change in BCG policy, which is likely to have reduced incidence rates in children.</w:t>
       </w:r>
     </w:p>
     <w:p>
       <w:pPr>
         <w:pStyle w:val="BodyText"/>
       </w:pPr>
-      <w:ins w:id="20" w:author="Ellen Brooks-Pollock" w:date="2019-02-06T13:15:00Z">
-        <w:r>
-          <w:t>T</w:t>
-        </w:r>
-      </w:ins>
-      <w:r>
-        <w:t xml:space="preserve">he number of </w:t>
-      </w:r>
-      <w:ins w:id="21" w:author="Ellen Brooks-Pollock" w:date="2019-02-06T13:15:00Z">
-        <w:r>
-          <w:t xml:space="preserve">TB </w:t>
-        </w:r>
-      </w:ins>
-      <w:r>
-        <w:t xml:space="preserve">notifications </w:t>
-      </w:r>
-      <w:ins w:id="22" w:author="Ellen Brooks-Pollock" w:date="2019-02-06T13:15:00Z">
-        <w:r>
-          <w:t>in England</w:t>
-        </w:r>
-      </w:ins>
-      <w:r>
-        <w:t xml:space="preserve"> increased from 6929 in 2004 to 8280 in 2011 but ha</w:t>
-      </w:r>
-      <w:ins w:id="23" w:author="Samuel Abbott" w:date="2019-02-06T16:11:00Z">
-        <w:r>
-          <w:t>s</w:t>
-        </w:r>
-      </w:ins>
-      <w:r>
-        <w:t xml:space="preserve"> since declined to 5137 in 2017.(1) A recent study found that this reduction may be linked to improved TB interventions.(11) Directly linking trends in TB incidence to transmission is complex because after an initial infection an individual may either develop active disease, or enter a latent stage which then may later develop into active disease. Incidence in children is a proxy of TB transmission, because any active TB disease in this population is attributable to recent transmission. Using this approach it is thought that TB transmission has been falling in England for the last 5 years, a notion supported by strain </w:t>
-      </w:r>
-      <w:proofErr w:type="gramStart"/>
-      <w:r>
-        <w:t>typing.(</w:t>
-      </w:r>
-      <w:proofErr w:type="gramEnd"/>
-      <w:r>
-        <w:t>1) However, this does not take into account the change in BCG policy, which is likely to have reduced incidence rates in children.</w:t>
-      </w:r>
-    </w:p>
-    <w:p>
-      <w:pPr>
-        <w:pStyle w:val="BodyText"/>
-      </w:pPr>
       <w:r>
         <w:t xml:space="preserve">Although the long term effects of BCG vaccination such as reducing the reactivation of latent cases and decreasing on-wards transmission are not readily detectable over short time scales the direct effects of vaccination on incidence rates can be estimated in vaccinated populations, when compared to comparable unvaccinated populations.(12) Here, We aimed to estimate the impact of the </w:t>
       </w:r>
-      <w:ins w:id="24" w:author="Ellen Brooks-Pollock" w:date="2019-02-06T13:17:00Z">
-        <w:r>
-          <w:t xml:space="preserve">2005 </w:t>
-        </w:r>
-      </w:ins>
+      <w:r>
+        <w:t xml:space="preserve">2005 </w:t>
+      </w:r>
       <w:r>
         <w:t>change in BCG policy on incidence rates, in both the UK and non-UK born populations, directly affected by it.</w:t>
       </w:r>
@@ -571,8 +509,8 @@
       <w:pPr>
         <w:pStyle w:val="Heading5"/>
       </w:pPr>
-      <w:bookmarkStart w:id="25" w:name="pagebreak-2"/>
-      <w:bookmarkEnd w:id="25"/>
+      <w:bookmarkStart w:id="2" w:name="pagebreak-2"/>
+      <w:bookmarkEnd w:id="2"/>
       <w:r>
         <w:lastRenderedPageBreak/>
         <w:t>PAGEBREAK</w:t>
@@ -849,11 +787,9 @@
             <w:pPr>
               <w:pStyle w:val="Compact"/>
             </w:pPr>
-            <w:ins w:id="26" w:author="Samuel Abbott" w:date="2019-02-06T16:15:00Z">
-              <w:r>
-                <w:t>Cohort 1</w:t>
-              </w:r>
-            </w:ins>
+            <w:r>
+              <w:t>Cohort 1</w:t>
+            </w:r>
           </w:p>
         </w:tc>
         <w:tc>
@@ -934,15 +870,13 @@
               <w:pStyle w:val="Compact"/>
             </w:pPr>
             <w:proofErr w:type="spellStart"/>
-            <w:ins w:id="27" w:author="Samuel Abbott" w:date="2019-02-06T16:16:00Z">
-              <w:r>
-                <w:t>Comparision</w:t>
-              </w:r>
-              <w:proofErr w:type="spellEnd"/>
-              <w:r>
-                <w:t xml:space="preserve"> cohort 1</w:t>
-              </w:r>
-            </w:ins>
+            <w:r>
+              <w:t>Comparision</w:t>
+            </w:r>
+            <w:proofErr w:type="spellEnd"/>
+            <w:r>
+              <w:t xml:space="preserve"> cohort 1</w:t>
+            </w:r>
           </w:p>
         </w:tc>
         <w:tc>
@@ -1022,11 +956,9 @@
             <w:pPr>
               <w:pStyle w:val="Compact"/>
             </w:pPr>
-            <w:ins w:id="28" w:author="Samuel Abbott" w:date="2019-02-06T16:16:00Z">
-              <w:r>
-                <w:t>Cohort 1</w:t>
-              </w:r>
-            </w:ins>
+            <w:r>
+              <w:t>Cohort 1</w:t>
+            </w:r>
           </w:p>
         </w:tc>
         <w:tc>
@@ -1107,15 +1039,13 @@
               <w:pStyle w:val="Compact"/>
             </w:pPr>
             <w:proofErr w:type="spellStart"/>
-            <w:ins w:id="29" w:author="Samuel Abbott" w:date="2019-02-06T16:16:00Z">
-              <w:r>
-                <w:t>Comparision</w:t>
-              </w:r>
-              <w:proofErr w:type="spellEnd"/>
-              <w:r>
-                <w:t xml:space="preserve"> cohort 1</w:t>
-              </w:r>
-            </w:ins>
+            <w:r>
+              <w:t>Comparision</w:t>
+            </w:r>
+            <w:proofErr w:type="spellEnd"/>
+            <w:r>
+              <w:t xml:space="preserve"> cohort 1</w:t>
+            </w:r>
           </w:p>
         </w:tc>
         <w:tc>
@@ -1196,15 +1126,13 @@
               <w:pStyle w:val="Compact"/>
             </w:pPr>
             <w:proofErr w:type="spellStart"/>
-            <w:ins w:id="30" w:author="Samuel Abbott" w:date="2019-02-06T16:16:00Z">
-              <w:r>
-                <w:t>Comparision</w:t>
-              </w:r>
-              <w:proofErr w:type="spellEnd"/>
-              <w:r>
-                <w:t xml:space="preserve"> cohort 2</w:t>
-              </w:r>
-            </w:ins>
+            <w:r>
+              <w:t>Comparision</w:t>
+            </w:r>
+            <w:proofErr w:type="spellEnd"/>
+            <w:r>
+              <w:t xml:space="preserve"> cohort 2</w:t>
+            </w:r>
           </w:p>
         </w:tc>
         <w:tc>
@@ -1284,11 +1212,9 @@
             <w:pPr>
               <w:pStyle w:val="Compact"/>
             </w:pPr>
-            <w:ins w:id="31" w:author="Samuel Abbott" w:date="2019-02-06T16:16:00Z">
-              <w:r>
-                <w:t>Cohort 2</w:t>
-              </w:r>
-            </w:ins>
+            <w:r>
+              <w:t>Cohort 2</w:t>
+            </w:r>
           </w:p>
         </w:tc>
         <w:tc>
@@ -1369,15 +1295,13 @@
               <w:pStyle w:val="Compact"/>
             </w:pPr>
             <w:proofErr w:type="spellStart"/>
-            <w:ins w:id="32" w:author="Samuel Abbott" w:date="2019-02-06T16:16:00Z">
-              <w:r>
-                <w:t>Comparision</w:t>
-              </w:r>
-              <w:proofErr w:type="spellEnd"/>
-              <w:r>
-                <w:t xml:space="preserve"> cohort 2</w:t>
-              </w:r>
-            </w:ins>
+            <w:r>
+              <w:t>Comparision</w:t>
+            </w:r>
+            <w:proofErr w:type="spellEnd"/>
+            <w:r>
+              <w:t xml:space="preserve"> cohort 2</w:t>
+            </w:r>
           </w:p>
         </w:tc>
         <w:tc>
@@ -1457,11 +1381,9 @@
             <w:pPr>
               <w:pStyle w:val="Compact"/>
             </w:pPr>
-            <w:ins w:id="33" w:author="Samuel Abbott" w:date="2019-02-06T16:16:00Z">
-              <w:r>
-                <w:t>Cohort 2</w:t>
-              </w:r>
-            </w:ins>
+            <w:r>
+              <w:t>Cohort 2</w:t>
+            </w:r>
           </w:p>
         </w:tc>
         <w:tc>
@@ -1598,16 +1520,12 @@
       <w:r>
         <w:t>We calculated Incidence Rate Ratios (IRRs) for the change in incidence rates associated with the change in BCG vaccination policy (modelled as a binary breakpoint a</w:t>
       </w:r>
-      <w:ins w:id="34" w:author="Ellen Brooks-Pollock" w:date="2019-02-06T13:21:00Z">
-        <w:r>
-          <w:t>t the start of</w:t>
-        </w:r>
-      </w:ins>
-      <w:ins w:id="35" w:author="Ellen Brooks-Pollock" w:date="2019-02-06T14:22:00Z">
-        <w:r>
-          <w:t xml:space="preserve"> </w:t>
-        </w:r>
-      </w:ins>
+      <w:r>
+        <w:t>t the start of</w:t>
+      </w:r>
+      <w:r>
+        <w:t xml:space="preserve"> </w:t>
+      </w:r>
       <w:r>
         <w:t xml:space="preserve">2005) for both the UK born and non-UK born populations that were relevant to the universal programme, and for the targeted programme using a range of models. We considered the following covariates: </w:t>
       </w:r>
@@ -1671,8 +1589,8 @@
       <w:pPr>
         <w:pStyle w:val="Heading5"/>
       </w:pPr>
-      <w:bookmarkStart w:id="36" w:name="pagebreak-3"/>
-      <w:bookmarkEnd w:id="36"/>
+      <w:bookmarkStart w:id="3" w:name="pagebreak-3"/>
+      <w:bookmarkEnd w:id="3"/>
       <w:r>
         <w:lastRenderedPageBreak/>
         <w:t>PAGEBREAK</w:t>
@@ -5084,8 +5002,8 @@
       <w:pPr>
         <w:pStyle w:val="Heading5"/>
       </w:pPr>
-      <w:bookmarkStart w:id="37" w:name="pagebreak-4"/>
-      <w:bookmarkEnd w:id="37"/>
+      <w:bookmarkStart w:id="4" w:name="pagebreak-4"/>
+      <w:bookmarkEnd w:id="4"/>
       <w:r>
         <w:lastRenderedPageBreak/>
         <w:t>PAGEBREAK</w:t>
@@ -5267,9 +5185,6 @@
       </w:r>
     </w:p>
     <w:p>
-      <w:pPr>
-        <w:pStyle w:val="BodyText"/>
-      </w:pPr>
       <w:r>
         <w:rPr>
           <w:b/>
@@ -5277,7 +5192,14 @@
         <w:t>Accessibility of data and programming code</w:t>
       </w:r>
       <w:r>
-        <w:t xml:space="preserve"> The code used to clean the data used in this paper can be found at: </w:t>
+        <w:t xml:space="preserve"> </w:t>
+      </w:r>
+    </w:p>
+    <w:p>
+      <w:bookmarkStart w:id="5" w:name="_GoBack"/>
+      <w:bookmarkEnd w:id="5"/>
+      <w:r>
+        <w:t xml:space="preserve">The code used to clean the data used in this paper can be found at: </w:t>
       </w:r>
       <w:hyperlink r:id="rId9">
         <w:r>
@@ -5288,21 +5210,60 @@
         </w:r>
       </w:hyperlink>
       <w:r>
-        <w:t xml:space="preserve"> The code for the analysis contained in this paper can be found at: </w:t>
+        <w:t xml:space="preserve"> </w:t>
+      </w:r>
+    </w:p>
+    <w:p>
+      <w:r>
+        <w:t xml:space="preserve">The code for the analysis contained in this paper can be found at: </w:t>
       </w:r>
       <w:r>
         <w:rPr>
           <w:i/>
         </w:rPr>
-        <w:t>link not yet available</w:t>
-      </w:r>
+        <w:t>DOI:</w:t>
+      </w:r>
+      <w:r>
+        <w:t xml:space="preserve"> </w:t>
+      </w:r>
+      <w:hyperlink r:id="rId10" w:history="1">
+        <w:r>
+          <w:rPr>
+            <w:rStyle w:val="Hyperlink"/>
+            <w:rFonts w:cs="Arial"/>
+            <w:color w:val="428BCA"/>
+          </w:rPr>
+          <w:t>10.5281/zenodo.25</w:t>
+        </w:r>
+        <w:r>
+          <w:rPr>
+            <w:rStyle w:val="Hyperlink"/>
+            <w:rFonts w:cs="Arial"/>
+            <w:color w:val="428BCA"/>
+          </w:rPr>
+          <w:t>8</w:t>
+        </w:r>
+        <w:r>
+          <w:rPr>
+            <w:rStyle w:val="Hyperlink"/>
+            <w:rFonts w:cs="Arial"/>
+            <w:color w:val="428BCA"/>
+          </w:rPr>
+          <w:t>3056</w:t>
+        </w:r>
+      </w:hyperlink>
+    </w:p>
+    <w:p>
+      <w:pPr>
+        <w:pStyle w:val="BodyText"/>
+      </w:pPr>
     </w:p>
     <w:p>
       <w:pPr>
         <w:pStyle w:val="Heading5"/>
       </w:pPr>
-      <w:bookmarkStart w:id="38" w:name="pagebreak-5"/>
-      <w:bookmarkEnd w:id="38"/>
+      <w:bookmarkStart w:id="6" w:name="pagebreak-5"/>
+      <w:bookmarkEnd w:id="6"/>
       <w:r>
         <w:lastRenderedPageBreak/>
         <w:t>PAGEBREAK</w:t>
@@ -5350,7 +5311,7 @@
       <w:r>
         <w:t xml:space="preserve">3. Teo SSS. Does BCG have a role in tuberculosis control and prevention in the United Kingdom? Arch Dis Child [Internet]. 2006;91(6):529–31. Available from: </w:t>
       </w:r>
-      <w:hyperlink r:id="rId10">
+      <w:hyperlink r:id="rId11">
         <w:r>
           <w:rPr>
             <w:rStyle w:val="Hyperlink"/>
@@ -5366,7 +5327,7 @@
       <w:r>
         <w:t xml:space="preserve">4. Rodrigues LC, Diwan VK, Wheeler JG. Protective effect of BCG against tuberculous meningitis and miliary tuberculosis: a meta-analysis. Int J Epidemiol [Internet]. 1993 Dec;22(6):1154–8. Available from: </w:t>
       </w:r>
-      <w:hyperlink r:id="rId11">
+      <w:hyperlink r:id="rId12">
         <w:r>
           <w:rPr>
             <w:rStyle w:val="Hyperlink"/>
@@ -5382,7 +5343,7 @@
       <w:r>
         <w:t xml:space="preserve">5. Colditz GA, Brewer TF, Berkey CS, Wilson ME, Burdick E, Fineberg HV, et al. Efficacy of BCG Vaccine in the Prevention of Tuberculosis. JAMA [Internet]. 1994 Mar;271(9):698. Available from: </w:t>
       </w:r>
-      <w:hyperlink r:id="rId12">
+      <w:hyperlink r:id="rId13">
         <w:r>
           <w:rPr>
             <w:rStyle w:val="Hyperlink"/>
@@ -5406,7 +5367,7 @@
       <w:r>
         <w:t xml:space="preserve">4643–3. Available from: </w:t>
       </w:r>
-      <w:hyperlink r:id="rId13">
+      <w:hyperlink r:id="rId14">
         <w:r>
           <w:rPr>
             <w:rStyle w:val="Hyperlink"/>
@@ -5430,7 +5391,7 @@
       <w:r>
         <w:t xml:space="preserve">1001012. Available from: </w:t>
       </w:r>
-      <w:hyperlink r:id="rId14">
+      <w:hyperlink r:id="rId15">
         <w:r>
           <w:rPr>
             <w:rStyle w:val="Hyperlink"/>
@@ -5478,7 +5439,7 @@
       <w:r>
         <w:t xml:space="preserve">–2017–211074. Available from: </w:t>
       </w:r>
-      <w:hyperlink r:id="rId15">
+      <w:hyperlink r:id="rId16">
         <w:r>
           <w:rPr>
             <w:rStyle w:val="Hyperlink"/>
@@ -5498,7 +5459,7 @@
         <w:lastRenderedPageBreak/>
         <w:t xml:space="preserve">disease in England: a national observational cohort study. Lancet [Internet]. 2016;388(10061):2775–82. Available from: </w:t>
       </w:r>
-      <w:hyperlink r:id="rId16">
+      <w:hyperlink r:id="rId17">
         <w:r>
           <w:rPr>
             <w:rStyle w:val="Hyperlink"/>
@@ -5522,7 +5483,7 @@
       <w:r>
         <w:t xml:space="preserve">14. R Core Team. R: A Language and Environment for Statistical Computing [Internet]. Vienna, Austria: R Foundation for Statistical Computing; 2016. Available from: </w:t>
       </w:r>
-      <w:hyperlink r:id="rId17">
+      <w:hyperlink r:id="rId18">
         <w:r>
           <w:rPr>
             <w:rStyle w:val="Hyperlink"/>
@@ -5538,7 +5499,7 @@
       <w:r>
         <w:t xml:space="preserve">15. H2O.ai. R Interface for H2O [Internet]. 2018. Available from: </w:t>
       </w:r>
-      <w:hyperlink r:id="rId18">
+      <w:hyperlink r:id="rId19">
         <w:r>
           <w:rPr>
             <w:rStyle w:val="Hyperlink"/>
@@ -5554,7 +5515,7 @@
       <w:r>
         <w:t xml:space="preserve">16. Stevenson M, Nunes T, Heuer C, Marshall J, Sanchez J, Thornton R, et al. epiR: Tools for the Analysis of Epidemiological Data [Internet]. 2017. Available from: </w:t>
       </w:r>
-      <w:hyperlink r:id="rId19">
+      <w:hyperlink r:id="rId20">
         <w:r>
           <w:rPr>
             <w:rStyle w:val="Hyperlink"/>
@@ -5578,7 +5539,7 @@
       <w:r>
         <w:t xml:space="preserve">18. Stan Development Team. {RStan}: the {R} interface to {Stan} [Internet]. 2016. Available from: </w:t>
       </w:r>
-      <w:hyperlink r:id="rId20">
+      <w:hyperlink r:id="rId21">
         <w:r>
           <w:rPr>
             <w:rStyle w:val="Hyperlink"/>
@@ -5594,7 +5555,7 @@
       <w:r>
         <w:t xml:space="preserve">19. Mangtani P, Abubakar I, Ariti C, Beynon R, Pimpin L, Fine PEM, et al. Protection by BCG Vaccine Against Tuberculosis: A Systematic Review of Randomized Controlled Trials. Clin Infect Dis [Internet]. 2014 Feb;58(4):470–80. Available from: </w:t>
       </w:r>
-      <w:hyperlink r:id="rId21">
+      <w:hyperlink r:id="rId22">
         <w:r>
           <w:rPr>
             <w:rStyle w:val="Hyperlink"/>
@@ -5610,7 +5571,7 @@
       <w:r>
         <w:t xml:space="preserve">20. Abubakar I, Pimpin L, Ariti C, Beynon R, Mangtani P, Sterne J a C, et al. Systematic review and meta-analysis of the current evidence on the duration of protection by bacillus Calmette-Guérin vaccination against tuberculosis. Health Technol Assess (Rockv) [Internet]. 2013;17(37):1–372, v–vi. Available from: </w:t>
       </w:r>
-      <w:hyperlink r:id="rId22">
+      <w:hyperlink r:id="rId23">
         <w:r>
           <w:rPr>
             <w:rStyle w:val="Hyperlink"/>
@@ -5691,7 +5652,7 @@
       <w:r>
         <w:t xml:space="preserve">28. Feiring B, Laake I, Molden T, Håberg SE, Nøkleby H, Seterelv SS, et al. Do selective immunisation against tuberculosis and hepatitis B reach the targeted populations? A nationwide register-based study evaluating the recommendations in the Norwegian Childhood Immunisation Programme. Vaccine [Internet]. 2016;34(17):2015–20. Available from: </w:t>
       </w:r>
-      <w:hyperlink r:id="rId23">
+      <w:hyperlink r:id="rId24">
         <w:r>
           <w:rPr>
             <w:rStyle w:val="Hyperlink"/>
@@ -5712,21 +5673,21 @@
       <w:pPr>
         <w:pStyle w:val="Heading5"/>
       </w:pPr>
-      <w:bookmarkStart w:id="39" w:name="pagebreak-6"/>
-      <w:bookmarkEnd w:id="39"/>
+      <w:bookmarkStart w:id="7" w:name="pagebreak-6"/>
+      <w:bookmarkEnd w:id="7"/>
       <w:r>
         <w:lastRenderedPageBreak/>
         <w:t>PAGEBREAK</w:t>
       </w:r>
     </w:p>
     <w:p>
-      <w:bookmarkStart w:id="40" w:name="online-supplementary-appendix-estimating"/>
-      <w:bookmarkEnd w:id="40"/>
+      <w:bookmarkStart w:id="8" w:name="online-supplementary-appendix-estimating"/>
+      <w:bookmarkEnd w:id="8"/>
     </w:p>
     <w:sectPr>
-      <w:headerReference w:type="default" r:id="rId24"/>
-      <w:footerReference w:type="even" r:id="rId25"/>
-      <w:footerReference w:type="default" r:id="rId26"/>
+      <w:headerReference w:type="default" r:id="rId25"/>
+      <w:footerReference w:type="even" r:id="rId26"/>
+      <w:footerReference w:type="default" r:id="rId27"/>
       <w:pgSz w:w="12240" w:h="15840"/>
       <w:pgMar w:top="1440" w:right="1440" w:bottom="1440" w:left="1440" w:header="720" w:footer="720" w:gutter="0"/>
       <w:cols w:space="720"/>
@@ -7303,14 +7264,6 @@
     <w:abstractNumId w:val="18"/>
   </w:num>
 </w:numbering>
-</file>
-
-<file path=word/people.xml><?xml version="1.0" encoding="utf-8"?>
-<w15:people xmlns:wpc="http://schemas.microsoft.com/office/word/2010/wordprocessingCanvas" xmlns:cx="http://schemas.microsoft.com/office/drawing/2014/chartex" xmlns:cx1="http://schemas.microsoft.com/office/drawing/2015/9/8/chartex" xmlns:cx2="http://schemas.microsoft.com/office/drawing/2015/10/21/chartex" xmlns:cx3="http://schemas.microsoft.com/office/drawing/2016/5/9/chartex" xmlns:cx4="http://schemas.microsoft.com/office/drawing/2016/5/10/chartex" xmlns:cx5="http://schemas.microsoft.com/office/drawing/2016/5/11/chartex" xmlns:cx6="http://schemas.microsoft.com/office/drawing/2016/5/12/chartex" xmlns:cx7="http://schemas.microsoft.com/office/drawing/2016/5/13/chartex" xmlns:cx8="http://schemas.microsoft.com/office/drawing/2016/5/14/chartex" xmlns:mc="http://schemas.openxmlformats.org/markup-compatibility/2006" xmlns:aink="http://schemas.microsoft.com/office/drawing/2016/ink" xmlns:am3d="http://schemas.microsoft.com/office/drawing/2017/model3d" xmlns:o="urn:schemas-microsoft-com:office:office" xmlns:r="http://schemas.openxmlformats.org/officeDocument/2006/relationships" xmlns:m="http://schemas.openxmlformats.org/officeDocument/2006/math" xmlns:v="urn:schemas-microsoft-com:vml" xmlns:wp14="http://schemas.microsoft.com/office/word/2010/wordprocessingDrawing" xmlns:wp="http://schemas.openxmlformats.org/drawingml/2006/wordprocessingDrawing" xmlns:w10="urn:schemas-microsoft-com:office:word" xmlns:w="http://schemas.openxmlformats.org/wordprocessingml/2006/main" xmlns:w14="http://schemas.microsoft.com/office/word/2010/wordml" xmlns:w15="http://schemas.microsoft.com/office/word/2012/wordml" xmlns:w16cid="http://schemas.microsoft.com/office/word/2016/wordml/cid" xmlns:w16se="http://schemas.microsoft.com/office/word/2015/wordml/symex" xmlns:wpg="http://schemas.microsoft.com/office/word/2010/wordprocessingGroup" xmlns:wpi="http://schemas.microsoft.com/office/word/2010/wordprocessingInk" xmlns:wne="http://schemas.microsoft.com/office/word/2006/wordml" xmlns:wps="http://schemas.microsoft.com/office/word/2010/wordprocessingShape" mc:Ignorable="w14 w15 w16se w16cid wp14">
-  <w15:person w15:author="Samuel Abbott">
-    <w15:presenceInfo w15:providerId="Windows Live" w15:userId="66887754-4637-488d-8962-dfe2ec7f2fdf"/>
-  </w15:person>
-</w15:people>
 </file>
 
 <file path=word/styles.xml><?xml version="1.0" encoding="utf-8"?>
@@ -7483,6 +7436,13 @@
     <w:lsdException w:name="Light Shading"/>
     <w:lsdException w:name="Light List"/>
     <w:lsdException w:name="Light Grid"/>
+    <w:lsdException w:name="Medium Shading 1"/>
+    <w:lsdException w:name="Medium Shading 2"/>
+    <w:lsdException w:name="Medium List 1"/>
+    <w:lsdException w:name="Medium List 2"/>
+    <w:lsdException w:name="Medium Grid 1"/>
+    <w:lsdException w:name="Medium Grid 2"/>
+    <w:lsdException w:name="Medium Grid 3"/>
     <w:lsdException w:name="Dark List"/>
     <w:lsdException w:name="Colorful Shading"/>
     <w:lsdException w:name="Colorful List"/>

</xml_diff>